<commit_message>
Add new feature, which is function that add 10px to the size of past argument. Used in font-size property
</commit_message>
<xml_diff>
--- a/SASS.docx
+++ b/SASS.docx
@@ -3094,26 +3094,27 @@
     <w:p>
       <w:pPr>
         <w:pStyle w:val="Bezodstpw"/>
-      </w:pPr>
-      <w:proofErr w:type="spellStart"/>
-      <w:r>
+        <w:rPr>
+          <w:lang w:val="en-US"/>
+        </w:rPr>
+      </w:pPr>
+      <w:proofErr w:type="spellStart"/>
+      <w:r>
+        <w:rPr>
+          <w:lang w:val="en-US"/>
+        </w:rPr>
         <w:t>nav</w:t>
       </w:r>
       <w:proofErr w:type="spellEnd"/>
       <w:r>
-        <w:t xml:space="preserve"> {</w:t>
-      </w:r>
-    </w:p>
-    <w:p>
-      <w:pPr>
-        <w:pStyle w:val="Bezodstpw"/>
-      </w:pPr>
-      <w:r>
-        <w:t xml:space="preserve">   ul</w:t>
-      </w:r>
-      <w:r>
-        <w:rPr>
-          <w:color w:val="833C0B" w:themeColor="accent2" w:themeShade="80"/>
+        <w:rPr>
+          <w:lang w:val="en-US"/>
+        </w:rPr>
+        <w:t xml:space="preserve"> </w:t>
+      </w:r>
+      <w:r>
+        <w:rPr>
+          <w:lang w:val="en-US"/>
         </w:rPr>
         <w:t>{</w:t>
       </w:r>
@@ -3121,71 +3122,130 @@
     <w:p>
       <w:pPr>
         <w:pStyle w:val="Bezodstpw"/>
-      </w:pPr>
-      <w:r>
-        <w:t xml:space="preserve">        </w:t>
-      </w:r>
-      <w:proofErr w:type="spellStart"/>
-      <w:r>
-        <w:t>margin</w:t>
-      </w:r>
-      <w:proofErr w:type="spellEnd"/>
-      <w:r>
-        <w:t>: 0;</w:t>
-      </w:r>
-    </w:p>
-    <w:p>
-      <w:pPr>
-        <w:pStyle w:val="Bezodstpw"/>
-      </w:pPr>
-      <w:r>
-        <w:t xml:space="preserve">        </w:t>
-      </w:r>
-      <w:proofErr w:type="spellStart"/>
-      <w:r>
-        <w:t>padding</w:t>
-      </w:r>
-      <w:proofErr w:type="spellEnd"/>
-      <w:r>
-        <w:t>: 0;</w:t>
-      </w:r>
-    </w:p>
-    <w:p>
-      <w:pPr>
-        <w:pStyle w:val="Bezodstpw"/>
-      </w:pPr>
-      <w:r>
-        <w:t xml:space="preserve">        list-style: </w:t>
-      </w:r>
-      <w:proofErr w:type="spellStart"/>
-      <w:r>
-        <w:t>none</w:t>
-      </w:r>
-      <w:proofErr w:type="spellEnd"/>
-      <w:r>
-        <w:t>;</w:t>
-      </w:r>
-    </w:p>
-    <w:p>
-      <w:pPr>
-        <w:pStyle w:val="Bezodstpw"/>
-        <w:rPr>
-          <w:color w:val="833C0B" w:themeColor="accent2" w:themeShade="80"/>
-          <w:lang w:val="en-US"/>
-        </w:rPr>
-      </w:pPr>
-      <w:r>
-        <w:rPr>
-          <w:color w:val="833C0B" w:themeColor="accent2" w:themeShade="80"/>
-        </w:rPr>
-        <w:t xml:space="preserve">       </w:t>
-      </w:r>
-      <w:r>
-        <w:rPr>
-          <w:color w:val="833C0B" w:themeColor="accent2" w:themeShade="80"/>
-          <w:lang w:val="en-US"/>
-        </w:rPr>
-        <w:t>}</w:t>
+        <w:rPr>
+          <w:lang w:val="en-US"/>
+        </w:rPr>
+      </w:pPr>
+      <w:r>
+        <w:rPr>
+          <w:lang w:val="en-US"/>
+        </w:rPr>
+        <w:t xml:space="preserve">   </w:t>
+      </w:r>
+      <w:proofErr w:type="spellStart"/>
+      <w:r>
+        <w:rPr>
+          <w:lang w:val="en-US"/>
+        </w:rPr>
+        <w:t>ul</w:t>
+      </w:r>
+      <w:proofErr w:type="spellEnd"/>
+      <w:r>
+        <w:rPr>
+          <w:color w:val="833C0B" w:themeColor="accent2" w:themeShade="80"/>
+          <w:lang w:val="en-US"/>
+        </w:rPr>
+        <w:t>{</w:t>
+      </w:r>
+    </w:p>
+    <w:p>
+      <w:pPr>
+        <w:pStyle w:val="Bezodstpw"/>
+        <w:rPr>
+          <w:lang w:val="en-US"/>
+        </w:rPr>
+      </w:pPr>
+      <w:r>
+        <w:rPr>
+          <w:lang w:val="en-US"/>
+        </w:rPr>
+        <w:t xml:space="preserve">    </w:t>
+      </w:r>
+      <w:r>
+        <w:rPr>
+          <w:lang w:val="en-US"/>
+        </w:rPr>
+        <w:t xml:space="preserve">    </w:t>
+      </w:r>
+      <w:r>
+        <w:rPr>
+          <w:lang w:val="en-US"/>
+        </w:rPr>
+        <w:t>margin: 0;</w:t>
+      </w:r>
+    </w:p>
+    <w:p>
+      <w:pPr>
+        <w:pStyle w:val="Bezodstpw"/>
+        <w:rPr>
+          <w:lang w:val="en-US"/>
+        </w:rPr>
+      </w:pPr>
+      <w:r>
+        <w:rPr>
+          <w:lang w:val="en-US"/>
+        </w:rPr>
+        <w:t xml:space="preserve">    </w:t>
+      </w:r>
+      <w:r>
+        <w:rPr>
+          <w:lang w:val="en-US"/>
+        </w:rPr>
+        <w:t xml:space="preserve">    </w:t>
+      </w:r>
+      <w:r>
+        <w:rPr>
+          <w:lang w:val="en-US"/>
+        </w:rPr>
+        <w:t>padding: 0;</w:t>
+      </w:r>
+    </w:p>
+    <w:p>
+      <w:pPr>
+        <w:pStyle w:val="Bezodstpw"/>
+        <w:rPr>
+          <w:lang w:val="en-US"/>
+        </w:rPr>
+      </w:pPr>
+      <w:r>
+        <w:rPr>
+          <w:lang w:val="en-US"/>
+        </w:rPr>
+        <w:t xml:space="preserve">    </w:t>
+      </w:r>
+      <w:r>
+        <w:rPr>
+          <w:lang w:val="en-US"/>
+        </w:rPr>
+        <w:t xml:space="preserve"> </w:t>
+      </w:r>
+      <w:r>
+        <w:rPr>
+          <w:lang w:val="en-US"/>
+        </w:rPr>
+        <w:t xml:space="preserve">   </w:t>
+      </w:r>
+      <w:r>
+        <w:rPr>
+          <w:lang w:val="en-US"/>
+        </w:rPr>
+        <w:t>list-style: none;</w:t>
+      </w:r>
+    </w:p>
+    <w:p>
+      <w:pPr>
+        <w:pStyle w:val="Bezodstpw"/>
+        <w:rPr>
+          <w:color w:val="833C0B" w:themeColor="accent2" w:themeShade="80"/>
+          <w:lang w:val="en-US"/>
+        </w:rPr>
+      </w:pPr>
+      <w:r>
+        <w:rPr>
+          <w:color w:val="833C0B" w:themeColor="accent2" w:themeShade="80"/>
+          <w:lang w:val="en-US"/>
+        </w:rPr>
+        <w:t xml:space="preserve">       }</w:t>
       </w:r>
     </w:p>
     <w:p>
@@ -3299,6 +3359,7 @@
         <w:pStyle w:val="Bezodstpw"/>
         <w:rPr>
           <w:color w:val="385623" w:themeColor="accent6" w:themeShade="80"/>
+          <w:lang w:val="en-US"/>
         </w:rPr>
       </w:pPr>
       <w:r>
@@ -3306,67 +3367,63 @@
           <w:color w:val="385623" w:themeColor="accent6" w:themeShade="80"/>
           <w:lang w:val="en-US"/>
         </w:rPr>
+        <w:t xml:space="preserve">          }</w:t>
+      </w:r>
+    </w:p>
+    <w:p>
+      <w:pPr>
+        <w:pStyle w:val="Bezodstpw"/>
+        <w:rPr>
+          <w:lang w:val="en-US"/>
+        </w:rPr>
+      </w:pPr>
+      <w:r>
+        <w:rPr>
+          <w:lang w:val="en-US"/>
+        </w:rPr>
+        <w:t xml:space="preserve">        &amp;:hover li</w:t>
+      </w:r>
+      <w:r>
+        <w:rPr>
+          <w:color w:val="385623" w:themeColor="accent6" w:themeShade="80"/>
+          <w:lang w:val="en-US"/>
+        </w:rPr>
+        <w:t>{</w:t>
+      </w:r>
+    </w:p>
+    <w:p>
+      <w:pPr>
+        <w:pStyle w:val="Bezodstpw"/>
+        <w:rPr>
+          <w:lang w:val="en-US"/>
+        </w:rPr>
+      </w:pPr>
+      <w:r>
+        <w:rPr>
+          <w:lang w:val="en-US"/>
+        </w:rPr>
         <w:t xml:space="preserve">          </w:t>
       </w:r>
       <w:r>
         <w:rPr>
+          <w:lang w:val="en-US"/>
+        </w:rPr>
+        <w:tab/>
+        <w:t xml:space="preserve">display: block; </w:t>
+      </w:r>
+    </w:p>
+    <w:p>
+      <w:pPr>
+        <w:pStyle w:val="Bezodstpw"/>
+        <w:rPr>
           <w:color w:val="385623" w:themeColor="accent6" w:themeShade="80"/>
-        </w:rPr>
-        <w:t>}</w:t>
-      </w:r>
-    </w:p>
-    <w:p>
-      <w:pPr>
-        <w:pStyle w:val="Bezodstpw"/>
-      </w:pPr>
-      <w:r>
-        <w:t xml:space="preserve">        &amp;:</w:t>
-      </w:r>
-      <w:proofErr w:type="spellStart"/>
-      <w:r>
-        <w:t>hover</w:t>
-      </w:r>
-      <w:proofErr w:type="spellEnd"/>
-      <w:r>
-        <w:t xml:space="preserve"> li</w:t>
-      </w:r>
+          <w:lang w:val="en-US"/>
+        </w:rPr>
+      </w:pPr>
       <w:r>
         <w:rPr>
           <w:color w:val="385623" w:themeColor="accent6" w:themeShade="80"/>
-        </w:rPr>
-        <w:t>{</w:t>
-      </w:r>
-    </w:p>
-    <w:p>
-      <w:pPr>
-        <w:pStyle w:val="Bezodstpw"/>
-      </w:pPr>
-      <w:r>
-        <w:t xml:space="preserve">          </w:t>
-      </w:r>
-      <w:r>
-        <w:tab/>
-        <w:t xml:space="preserve">display: </w:t>
-      </w:r>
-      <w:proofErr w:type="spellStart"/>
-      <w:r>
-        <w:t>block</w:t>
-      </w:r>
-      <w:proofErr w:type="spellEnd"/>
-      <w:r>
-        <w:t xml:space="preserve">; </w:t>
-      </w:r>
-    </w:p>
-    <w:p>
-      <w:pPr>
-        <w:pStyle w:val="Bezodstpw"/>
-        <w:rPr>
-          <w:color w:val="385623" w:themeColor="accent6" w:themeShade="80"/>
-        </w:rPr>
-      </w:pPr>
-      <w:r>
-        <w:rPr>
-          <w:color w:val="385623" w:themeColor="accent6" w:themeShade="80"/>
+          <w:lang w:val="en-US"/>
         </w:rPr>
         <w:t xml:space="preserve">          }</w:t>
       </w:r>
@@ -3381,8 +3438,23 @@
       <w:r>
         <w:rPr>
           <w:color w:val="FF0000"/>
-        </w:rPr>
-        <w:t xml:space="preserve">      </w:t>
+          <w:lang w:val="en-US"/>
+        </w:rPr>
+        <w:t xml:space="preserve">   </w:t>
+      </w:r>
+      <w:r>
+        <w:rPr>
+          <w:color w:val="FF0000"/>
+          <w:lang w:val="en-US"/>
+        </w:rPr>
+        <w:t xml:space="preserve">  </w:t>
+      </w:r>
+      <w:r>
+        <w:rPr>
+          <w:color w:val="FF0000"/>
+          <w:lang w:val="en-US"/>
+        </w:rPr>
+        <w:t xml:space="preserve"> </w:t>
       </w:r>
       <w:r>
         <w:rPr>
@@ -3740,7 +3812,18 @@
         <w:pStyle w:val="Bezodstpw"/>
       </w:pPr>
       <w:r>
-        <w:t xml:space="preserve">Chcemy teraz aby po najechaniu zmieniało się tło ale tylko tych a, które są wewnątrz li </w:t>
+        <w:t xml:space="preserve">Chcemy teraz aby po najechaniu zmieniało się tło ale tylko tych </w:t>
+      </w:r>
+      <w:proofErr w:type="spellStart"/>
+      <w:r>
+        <w:t>a</w:t>
+      </w:r>
+      <w:r>
+        <w:t>nchorów</w:t>
+      </w:r>
+      <w:proofErr w:type="spellEnd"/>
+      <w:r>
+        <w:t xml:space="preserve">, które są wewnątrz li </w:t>
       </w:r>
       <w:proofErr w:type="spellStart"/>
       <w:r>
@@ -3977,33 +4060,33 @@
       <w:pPr>
         <w:pStyle w:val="Bezodstpw"/>
         <w:rPr>
-          <w:color w:val="833C0B" w:themeColor="accent2" w:themeShade="80"/>
-        </w:rPr>
-      </w:pPr>
-      <w:r>
-        <w:rPr>
-          <w:color w:val="833C0B" w:themeColor="accent2" w:themeShade="80"/>
+          <w:color w:val="385623" w:themeColor="accent6" w:themeShade="80"/>
+        </w:rPr>
+      </w:pPr>
+      <w:r>
+        <w:rPr>
+          <w:color w:val="385623" w:themeColor="accent6" w:themeShade="80"/>
           <w:lang w:val="en-US"/>
         </w:rPr>
         <w:t xml:space="preserve">            </w:t>
       </w:r>
       <w:r>
         <w:rPr>
-          <w:color w:val="833C0B" w:themeColor="accent2" w:themeShade="80"/>
+          <w:color w:val="385623" w:themeColor="accent6" w:themeShade="80"/>
         </w:rPr>
         <w:t xml:space="preserve">a:hover{ //kiedy ktoś najedzie na link (a) zawarty </w:t>
       </w:r>
       <w:proofErr w:type="spellStart"/>
       <w:r>
         <w:rPr>
-          <w:color w:val="833C0B" w:themeColor="accent2" w:themeShade="80"/>
+          <w:color w:val="385623" w:themeColor="accent6" w:themeShade="80"/>
         </w:rPr>
         <w:t>wewnatrz</w:t>
       </w:r>
       <w:proofErr w:type="spellEnd"/>
       <w:r>
         <w:rPr>
-          <w:color w:val="833C0B" w:themeColor="accent2" w:themeShade="80"/>
+          <w:color w:val="385623" w:themeColor="accent6" w:themeShade="80"/>
         </w:rPr>
         <w:t xml:space="preserve"> li wewnątrz li)</w:t>
       </w:r>
@@ -4012,19 +4095,19 @@
       <w:pPr>
         <w:pStyle w:val="Bezodstpw"/>
         <w:rPr>
-          <w:color w:val="833C0B" w:themeColor="accent2" w:themeShade="80"/>
-          <w:lang w:val="en-US"/>
-        </w:rPr>
-      </w:pPr>
-      <w:r>
-        <w:rPr>
-          <w:color w:val="833C0B" w:themeColor="accent2" w:themeShade="80"/>
+          <w:color w:val="385623" w:themeColor="accent6" w:themeShade="80"/>
+          <w:lang w:val="en-US"/>
+        </w:rPr>
+      </w:pPr>
+      <w:r>
+        <w:rPr>
+          <w:color w:val="385623" w:themeColor="accent6" w:themeShade="80"/>
         </w:rPr>
         <w:t xml:space="preserve">                </w:t>
       </w:r>
       <w:r>
         <w:rPr>
-          <w:color w:val="833C0B" w:themeColor="accent2" w:themeShade="80"/>
+          <w:color w:val="385623" w:themeColor="accent6" w:themeShade="80"/>
           <w:lang w:val="en-US"/>
         </w:rPr>
         <w:t>background-color: $link-</w:t>
@@ -4032,7 +4115,7 @@
       <w:proofErr w:type="spellStart"/>
       <w:r>
         <w:rPr>
-          <w:color w:val="833C0B" w:themeColor="accent2" w:themeShade="80"/>
+          <w:color w:val="385623" w:themeColor="accent6" w:themeShade="80"/>
           <w:lang w:val="en-US"/>
         </w:rPr>
         <w:t>nav</w:t>
@@ -4040,7 +4123,7 @@
       <w:proofErr w:type="spellEnd"/>
       <w:r>
         <w:rPr>
-          <w:color w:val="833C0B" w:themeColor="accent2" w:themeShade="80"/>
+          <w:color w:val="385623" w:themeColor="accent6" w:themeShade="80"/>
           <w:lang w:val="en-US"/>
         </w:rPr>
         <w:t>-</w:t>
@@ -4048,7 +4131,7 @@
       <w:proofErr w:type="spellStart"/>
       <w:r>
         <w:rPr>
-          <w:color w:val="833C0B" w:themeColor="accent2" w:themeShade="80"/>
+          <w:color w:val="385623" w:themeColor="accent6" w:themeShade="80"/>
           <w:lang w:val="en-US"/>
         </w:rPr>
         <w:t>bg</w:t>
@@ -4056,7 +4139,7 @@
       <w:proofErr w:type="spellEnd"/>
       <w:r>
         <w:rPr>
-          <w:color w:val="833C0B" w:themeColor="accent2" w:themeShade="80"/>
+          <w:color w:val="385623" w:themeColor="accent6" w:themeShade="80"/>
           <w:lang w:val="en-US"/>
         </w:rPr>
         <w:t>-color-hover;</w:t>
@@ -4066,19 +4149,19 @@
       <w:pPr>
         <w:pStyle w:val="Bezodstpw"/>
         <w:rPr>
-          <w:color w:val="833C0B" w:themeColor="accent2" w:themeShade="80"/>
-        </w:rPr>
-      </w:pPr>
-      <w:r>
-        <w:rPr>
-          <w:color w:val="833C0B" w:themeColor="accent2" w:themeShade="80"/>
+          <w:color w:val="385623" w:themeColor="accent6" w:themeShade="80"/>
+        </w:rPr>
+      </w:pPr>
+      <w:r>
+        <w:rPr>
+          <w:color w:val="385623" w:themeColor="accent6" w:themeShade="80"/>
           <w:lang w:val="en-US"/>
         </w:rPr>
         <w:t xml:space="preserve">            </w:t>
       </w:r>
       <w:r>
         <w:rPr>
-          <w:color w:val="833C0B" w:themeColor="accent2" w:themeShade="80"/>
+          <w:color w:val="385623" w:themeColor="accent6" w:themeShade="80"/>
         </w:rPr>
         <w:t>}</w:t>
       </w:r>
@@ -4456,8 +4539,6 @@
           <w:color w:val="833C0B" w:themeColor="accent2" w:themeShade="80"/>
         </w:rPr>
       </w:pPr>
-      <w:bookmarkStart w:id="0" w:name="_GoBack"/>
-      <w:bookmarkEnd w:id="0"/>
     </w:p>
     <w:p>
       <w:pPr>
@@ -4516,7 +4597,10 @@
       </w:r>
       <w:proofErr w:type="spellEnd"/>
       <w:r>
-        <w:t>. Tworzą wstawki, możemy w każdej chwili je wstawić do danego kodu, bez konieczności pisania od początku formatu dla danego elementu – wystarczy wstawkę wrzucić. Tworzymy zatem nowy plik o nazwie np. _</w:t>
+        <w:t xml:space="preserve">. Tworzą wstawki, możemy w każdej chwili je wstawić do danego kodu, bez konieczności pisania od początku formatu dla danego elementu – wystarczy wstawkę wrzucić. Tworzymy zatem nowy plik o nazwie np. </w:t>
+      </w:r>
+      <w:r>
+        <w:t>_</w:t>
       </w:r>
       <w:proofErr w:type="spellStart"/>
       <w:r>
@@ -4583,7 +4667,13 @@
     </w:p>
     <w:p>
       <w:r>
-        <w:t xml:space="preserve">Następnie zabieramy się za tworzenie wstawek. Najpierw stworzymy sobie jakiś akapit  o klasie „akapit” w </w:t>
+        <w:t xml:space="preserve">Następnie zabieramy się za tworzenie wstawek. Najpierw stworzymy sobie jakiś akapit </w:t>
+      </w:r>
+      <w:r>
+        <w:t xml:space="preserve"> o klasie „akapit” </w:t>
+      </w:r>
+      <w:r>
+        <w:t xml:space="preserve">w </w:t>
       </w:r>
       <w:proofErr w:type="spellStart"/>
       <w:r>
@@ -4799,123 +4889,80 @@
     <w:p>
       <w:pPr>
         <w:pStyle w:val="Bezodstpw"/>
-        <w:rPr>
-          <w:lang w:val="en-US"/>
-        </w:rPr>
-      </w:pPr>
-      <w:r>
-        <w:rPr>
-          <w:lang w:val="en-US"/>
-        </w:rPr>
+      </w:pPr>
+      <w:r>
         <w:t>@</w:t>
       </w:r>
       <w:proofErr w:type="spellStart"/>
       <w:r>
-        <w:rPr>
-          <w:lang w:val="en-US"/>
-        </w:rPr>
         <w:t>mixin</w:t>
       </w:r>
       <w:proofErr w:type="spellEnd"/>
       <w:r>
-        <w:rPr>
-          <w:lang w:val="en-US"/>
-        </w:rPr>
         <w:t xml:space="preserve"> </w:t>
       </w:r>
       <w:proofErr w:type="spellStart"/>
       <w:r>
-        <w:rPr>
-          <w:lang w:val="en-US"/>
-        </w:rPr>
         <w:t>textOverflow</w:t>
       </w:r>
       <w:proofErr w:type="spellEnd"/>
       <w:r>
-        <w:rPr>
-          <w:lang w:val="en-US"/>
-        </w:rPr>
         <w:t>(){</w:t>
       </w:r>
     </w:p>
     <w:p>
       <w:pPr>
         <w:pStyle w:val="Bezodstpw"/>
-        <w:rPr>
-          <w:lang w:val="en-US"/>
-        </w:rPr>
-      </w:pPr>
-      <w:r>
-        <w:rPr>
-          <w:lang w:val="en-US"/>
-        </w:rPr>
-        <w:t xml:space="preserve">    overflow: hidden;</w:t>
-      </w:r>
-    </w:p>
-    <w:p>
-      <w:pPr>
-        <w:pStyle w:val="Bezodstpw"/>
-        <w:rPr>
-          <w:lang w:val="en-US"/>
-        </w:rPr>
-      </w:pPr>
-      <w:r>
-        <w:rPr>
-          <w:lang w:val="en-US"/>
-        </w:rPr>
-        <w:t xml:space="preserve">    white-space: </w:t>
-      </w:r>
-      <w:proofErr w:type="spellStart"/>
-      <w:r>
-        <w:rPr>
-          <w:lang w:val="en-US"/>
-        </w:rPr>
+      </w:pPr>
+      <w:r>
+        <w:t xml:space="preserve">    </w:t>
+      </w:r>
+      <w:proofErr w:type="spellStart"/>
+      <w:r>
+        <w:t>overflow</w:t>
+      </w:r>
+      <w:proofErr w:type="spellEnd"/>
+      <w:r>
+        <w:t xml:space="preserve">: </w:t>
+      </w:r>
+      <w:proofErr w:type="spellStart"/>
+      <w:r>
+        <w:t>hidden</w:t>
+      </w:r>
+      <w:proofErr w:type="spellEnd"/>
+      <w:r>
+        <w:t>;</w:t>
+      </w:r>
+    </w:p>
+    <w:p>
+      <w:pPr>
+        <w:pStyle w:val="Bezodstpw"/>
+      </w:pPr>
+      <w:r>
+        <w:t xml:space="preserve">    </w:t>
+      </w:r>
+      <w:proofErr w:type="spellStart"/>
+      <w:r>
+        <w:t>white-space</w:t>
+      </w:r>
+      <w:proofErr w:type="spellEnd"/>
+      <w:r>
+        <w:t xml:space="preserve">: </w:t>
+      </w:r>
+      <w:proofErr w:type="spellStart"/>
+      <w:r>
         <w:t>nowrap</w:t>
       </w:r>
       <w:proofErr w:type="spellEnd"/>
       <w:r>
-        <w:rPr>
-          <w:lang w:val="en-US"/>
-        </w:rPr>
-        <w:t>; //</w:t>
-      </w:r>
-      <w:proofErr w:type="spellStart"/>
-      <w:r>
-        <w:rPr>
-          <w:lang w:val="en-US"/>
-        </w:rPr>
-        <w:t>nie</w:t>
-      </w:r>
-      <w:proofErr w:type="spellEnd"/>
-      <w:r>
-        <w:rPr>
-          <w:lang w:val="en-US"/>
-        </w:rPr>
-        <w:t xml:space="preserve"> </w:t>
-      </w:r>
-      <w:proofErr w:type="spellStart"/>
-      <w:r>
-        <w:rPr>
-          <w:lang w:val="en-US"/>
-        </w:rPr>
-        <w:t>zawijaj</w:t>
-      </w:r>
-      <w:proofErr w:type="spellEnd"/>
-      <w:r>
-        <w:rPr>
-          <w:lang w:val="en-US"/>
-        </w:rPr>
-        <w:t xml:space="preserve"> </w:t>
-      </w:r>
-    </w:p>
-    <w:p>
-      <w:pPr>
-        <w:pStyle w:val="Bezodstpw"/>
-      </w:pPr>
-      <w:r>
-        <w:rPr>
-          <w:lang w:val="en-US"/>
-        </w:rPr>
+        <w:t xml:space="preserve">; //nie zawijaj </w:t>
+      </w:r>
+    </w:p>
+    <w:p>
+      <w:pPr>
+        <w:pStyle w:val="Bezodstpw"/>
+      </w:pPr>
+      <w:r>
         <w:t xml:space="preserve">    </w:t>
       </w:r>
       <w:proofErr w:type="spellStart"/>
@@ -5312,7 +5359,10 @@
         <w:pStyle w:val="Bezodstpw"/>
       </w:pPr>
       <w:r>
-        <w:t xml:space="preserve">Jeżeli mamy tylko podane argumenty w </w:t>
+        <w:t xml:space="preserve">Jeżeli mamy tylko </w:t>
+      </w:r>
+      <w:r>
+        <w:t xml:space="preserve">podane argumenty w </w:t>
       </w:r>
       <w:proofErr w:type="spellStart"/>
       <w:r>
@@ -5574,10 +5624,965 @@
     <w:p>
       <w:pPr>
         <w:pStyle w:val="Bezodstpw"/>
-        <w:rPr>
-          <w:color w:val="833C0B" w:themeColor="accent2" w:themeShade="80"/>
-        </w:rPr>
-      </w:pPr>
+      </w:pPr>
+    </w:p>
+    <w:p>
+      <w:pPr>
+        <w:pStyle w:val="Bezodstpw"/>
+        <w:rPr>
+          <w:b/>
+          <w:i/>
+          <w:u w:val="single"/>
+        </w:rPr>
+      </w:pPr>
+      <w:r>
+        <w:rPr>
+          <w:b/>
+          <w:i/>
+          <w:u w:val="single"/>
+        </w:rPr>
+        <w:t>Funk</w:t>
+      </w:r>
+      <w:r>
+        <w:rPr>
+          <w:b/>
+          <w:i/>
+          <w:u w:val="single"/>
+        </w:rPr>
+        <w:t xml:space="preserve">cjonalność </w:t>
+      </w:r>
+      <w:proofErr w:type="spellStart"/>
+      <w:r>
+        <w:rPr>
+          <w:b/>
+          <w:i/>
+          <w:u w:val="single"/>
+        </w:rPr>
+        <w:t>extended</w:t>
+      </w:r>
+      <w:proofErr w:type="spellEnd"/>
+    </w:p>
+    <w:p>
+      <w:r>
+        <w:t xml:space="preserve">Podczas tworzenia styli dla kilku elementów często większość styli (kodu) względem wszystkich elementów będzie </w:t>
+      </w:r>
+      <w:proofErr w:type="spellStart"/>
+      <w:r>
+        <w:t>sie</w:t>
+      </w:r>
+      <w:proofErr w:type="spellEnd"/>
+      <w:r>
+        <w:t xml:space="preserve"> powtarzała. Inne będzie jedynie obramowanie czy też kolor. Aby nie powtarzać tekstu, wystarczy stworzyć tak jakby nową klasę w pliku </w:t>
+      </w:r>
+      <w:proofErr w:type="spellStart"/>
+      <w:r>
+        <w:t>scss</w:t>
+      </w:r>
+      <w:proofErr w:type="spellEnd"/>
+      <w:r>
+        <w:t xml:space="preserve"> i do niej wrzucić powtarzający się kod, a następnie w poszczególnych elementach rozszerzyć style tychże elementów o daną klasę (wcześniej utworzoną) poprze słówko @</w:t>
+      </w:r>
+      <w:proofErr w:type="spellStart"/>
+      <w:r>
+        <w:t>extend</w:t>
+      </w:r>
+      <w:proofErr w:type="spellEnd"/>
+      <w:r>
+        <w:t xml:space="preserve"> .</w:t>
+      </w:r>
+      <w:proofErr w:type="spellStart"/>
+      <w:r>
+        <w:t>nazwaKlasy</w:t>
+      </w:r>
+      <w:proofErr w:type="spellEnd"/>
+      <w:r>
+        <w:t xml:space="preserve">; Przykładem są np. akapity, który dajemy takie same style, różnią się one jedynie kolorem obramowania (na przykład). Akapity mają odpowiednio klasy akapit1, akapit2, akapit3. </w:t>
+      </w:r>
+      <w:proofErr w:type="spellStart"/>
+      <w:r>
+        <w:t>Wyglada</w:t>
+      </w:r>
+      <w:proofErr w:type="spellEnd"/>
+      <w:r>
+        <w:t xml:space="preserve"> to następująco:</w:t>
+      </w:r>
+    </w:p>
+    <w:p>
+      <w:r>
+        <w:t xml:space="preserve">.akapit{ tutaj dajemy style, które się powtarzały – czyli np. </w:t>
+      </w:r>
+      <w:proofErr w:type="spellStart"/>
+      <w:r>
+        <w:t>font-size</w:t>
+      </w:r>
+      <w:proofErr w:type="spellEnd"/>
+      <w:r>
+        <w:t>: 12px; itd. }</w:t>
+      </w:r>
+    </w:p>
+    <w:p>
+      <w:pPr>
+        <w:pStyle w:val="Bezodstpw"/>
+        <w:rPr>
+          <w:lang w:val="en-US"/>
+        </w:rPr>
+      </w:pPr>
+      <w:r>
+        <w:rPr>
+          <w:lang w:val="en-US"/>
+        </w:rPr>
+        <w:t xml:space="preserve">.akapit1{ </w:t>
+      </w:r>
+    </w:p>
+    <w:p>
+      <w:pPr>
+        <w:pStyle w:val="Bezodstpw"/>
+        <w:rPr>
+          <w:lang w:val="fr-CI"/>
+        </w:rPr>
+      </w:pPr>
+      <w:r>
+        <w:rPr>
+          <w:lang w:val="fr-CI"/>
+        </w:rPr>
+        <w:t>border: 1px solid black;</w:t>
+      </w:r>
+    </w:p>
+    <w:p>
+      <w:pPr>
+        <w:pStyle w:val="Bezodstpw"/>
+        <w:rPr>
+          <w:lang w:val="fr-CI"/>
+        </w:rPr>
+      </w:pPr>
+      <w:r>
+        <w:rPr>
+          <w:lang w:val="fr-CI"/>
+        </w:rPr>
+        <w:t>@extend .</w:t>
+      </w:r>
+      <w:r>
+        <w:rPr>
+          <w:lang w:val="fr-CI"/>
+        </w:rPr>
+        <w:t>akapit ;</w:t>
+      </w:r>
+    </w:p>
+    <w:p>
+      <w:pPr>
+        <w:pStyle w:val="Bezodstpw"/>
+        <w:rPr>
+          <w:lang w:val="fr-CI"/>
+        </w:rPr>
+      </w:pPr>
+      <w:r>
+        <w:rPr>
+          <w:lang w:val="fr-CI"/>
+        </w:rPr>
+        <w:t>}</w:t>
+      </w:r>
+    </w:p>
+    <w:p>
+      <w:pPr>
+        <w:pStyle w:val="Bezodstpw"/>
+        <w:rPr>
+          <w:lang w:val="en-US"/>
+        </w:rPr>
+      </w:pPr>
+      <w:r>
+        <w:rPr>
+          <w:lang w:val="en-US"/>
+        </w:rPr>
+        <w:t>.akapit</w:t>
+      </w:r>
+      <w:r>
+        <w:rPr>
+          <w:lang w:val="en-US"/>
+        </w:rPr>
+        <w:t>2</w:t>
+      </w:r>
+      <w:r>
+        <w:rPr>
+          <w:lang w:val="en-US"/>
+        </w:rPr>
+        <w:t xml:space="preserve">{ </w:t>
+      </w:r>
+    </w:p>
+    <w:p>
+      <w:pPr>
+        <w:pStyle w:val="Bezodstpw"/>
+        <w:rPr>
+          <w:lang w:val="en-US"/>
+        </w:rPr>
+      </w:pPr>
+      <w:r>
+        <w:rPr>
+          <w:lang w:val="en-US"/>
+        </w:rPr>
+        <w:t xml:space="preserve">border: 1px solid </w:t>
+      </w:r>
+      <w:r>
+        <w:rPr>
+          <w:lang w:val="en-US"/>
+        </w:rPr>
+        <w:t>orange</w:t>
+      </w:r>
+      <w:r>
+        <w:rPr>
+          <w:lang w:val="en-US"/>
+        </w:rPr>
+        <w:t>;</w:t>
+      </w:r>
+    </w:p>
+    <w:p>
+      <w:pPr>
+        <w:pStyle w:val="Bezodstpw"/>
+        <w:rPr>
+          <w:lang w:val="fr-CI"/>
+        </w:rPr>
+      </w:pPr>
+      <w:r>
+        <w:rPr>
+          <w:lang w:val="fr-CI"/>
+        </w:rPr>
+        <w:t>@extend .</w:t>
+      </w:r>
+      <w:r>
+        <w:rPr>
+          <w:lang w:val="fr-CI"/>
+        </w:rPr>
+        <w:t>akapit ;</w:t>
+      </w:r>
+    </w:p>
+    <w:p>
+      <w:pPr>
+        <w:pStyle w:val="Bezodstpw"/>
+        <w:rPr>
+          <w:lang w:val="fr-CI"/>
+        </w:rPr>
+      </w:pPr>
+      <w:r>
+        <w:rPr>
+          <w:lang w:val="fr-CI"/>
+        </w:rPr>
+        <w:t>}</w:t>
+      </w:r>
+    </w:p>
+    <w:p>
+      <w:pPr>
+        <w:pStyle w:val="Bezodstpw"/>
+      </w:pPr>
+      <w:r>
+        <w:t>.akapit</w:t>
+      </w:r>
+      <w:r>
+        <w:t>3</w:t>
+      </w:r>
+      <w:r>
+        <w:t xml:space="preserve">{ </w:t>
+      </w:r>
+    </w:p>
+    <w:p>
+      <w:pPr>
+        <w:pStyle w:val="Bezodstpw"/>
+      </w:pPr>
+      <w:proofErr w:type="spellStart"/>
+      <w:r>
+        <w:t>border</w:t>
+      </w:r>
+      <w:proofErr w:type="spellEnd"/>
+      <w:r>
+        <w:t xml:space="preserve">: 1px solid </w:t>
+      </w:r>
+      <w:r>
+        <w:t>red</w:t>
+      </w:r>
+      <w:r>
+        <w:t>;</w:t>
+      </w:r>
+    </w:p>
+    <w:p>
+      <w:pPr>
+        <w:pStyle w:val="Bezodstpw"/>
+      </w:pPr>
+      <w:r>
+        <w:t>@</w:t>
+      </w:r>
+      <w:proofErr w:type="spellStart"/>
+      <w:r>
+        <w:t>extend</w:t>
+      </w:r>
+      <w:proofErr w:type="spellEnd"/>
+      <w:r>
+        <w:t xml:space="preserve"> .akapit ;</w:t>
+      </w:r>
+    </w:p>
+    <w:p>
+      <w:pPr>
+        <w:pStyle w:val="Bezodstpw"/>
+        <w:spacing w:after="240"/>
+      </w:pPr>
+      <w:r>
+        <w:t>}</w:t>
+      </w:r>
+    </w:p>
+    <w:p>
+      <w:r>
+        <w:t>Dzięki słówku @</w:t>
+      </w:r>
+      <w:proofErr w:type="spellStart"/>
+      <w:r>
+        <w:t>extend</w:t>
+      </w:r>
+      <w:proofErr w:type="spellEnd"/>
+      <w:r>
+        <w:t xml:space="preserve"> rozszerzamy n</w:t>
+      </w:r>
+      <w:r>
+        <w:t xml:space="preserve">asze elementy o inna klasę, a tym samym dodajemy inne style bez konieczności stosowania </w:t>
+      </w:r>
+      <w:proofErr w:type="spellStart"/>
+      <w:r>
+        <w:t>mixins</w:t>
+      </w:r>
+      <w:proofErr w:type="spellEnd"/>
+      <w:r>
+        <w:t>, co również można by zrobić.</w:t>
+      </w:r>
+    </w:p>
+    <w:p>
+      <w:r>
+        <w:lastRenderedPageBreak/>
+        <w:t xml:space="preserve">W </w:t>
+      </w:r>
+      <w:proofErr w:type="spellStart"/>
+      <w:r>
+        <w:t>extend</w:t>
+      </w:r>
+      <w:proofErr w:type="spellEnd"/>
+      <w:r>
+        <w:t xml:space="preserve"> nie możemy natomiast przesyłać zmiennych</w:t>
+      </w:r>
+      <w:r>
+        <w:t xml:space="preserve"> i tym podobnych.</w:t>
+      </w:r>
+    </w:p>
+    <w:p>
+      <w:r>
+        <w:t xml:space="preserve">Jednak kiedy się przyjrzymy, nie jest to dalej aż tak efektywne jak mogłoby być, ponieważ klasa akapit zabiera miejsce i jest również interpretowana w CSS. Zamiast klasy warto zatem utworzyć </w:t>
+      </w:r>
+      <w:proofErr w:type="spellStart"/>
+      <w:r>
+        <w:t>placeholdera</w:t>
+      </w:r>
+      <w:proofErr w:type="spellEnd"/>
+      <w:r>
+        <w:t xml:space="preserve"> – czyli miejsce do przechowywania czegoś – w ty przypadku właściwości. Będzie on zatem tylko używany do rozszerzenia danego selektora o właściwości przechowywane w tymże </w:t>
+      </w:r>
+      <w:proofErr w:type="spellStart"/>
+      <w:r>
+        <w:t>placeholderze</w:t>
+      </w:r>
+      <w:proofErr w:type="spellEnd"/>
+      <w:r>
+        <w:t xml:space="preserve">. Różni się on od klasy jedynie znakiem – zamiast kropki stawiamy znak %, zarówno przy deklaracji </w:t>
+      </w:r>
+      <w:proofErr w:type="spellStart"/>
+      <w:r>
+        <w:t>placeholdera</w:t>
+      </w:r>
+      <w:proofErr w:type="spellEnd"/>
+      <w:r>
+        <w:t>, jak i przy odwołaniu: @</w:t>
+      </w:r>
+      <w:proofErr w:type="spellStart"/>
+      <w:r>
+        <w:t>extend</w:t>
+      </w:r>
+      <w:proofErr w:type="spellEnd"/>
+      <w:r>
+        <w:t xml:space="preserve"> %akapit;</w:t>
+      </w:r>
+    </w:p>
+    <w:p>
+      <w:proofErr w:type="spellStart"/>
+      <w:r>
+        <w:t>Placeholdery</w:t>
+      </w:r>
+      <w:proofErr w:type="spellEnd"/>
+      <w:r>
+        <w:t xml:space="preserve"> są bardzo podobne do </w:t>
+      </w:r>
+      <w:proofErr w:type="spellStart"/>
+      <w:r>
+        <w:t>mixinów</w:t>
+      </w:r>
+      <w:proofErr w:type="spellEnd"/>
+      <w:r>
+        <w:t xml:space="preserve"> – różnią się jedynie tym, ze w </w:t>
+      </w:r>
+      <w:proofErr w:type="spellStart"/>
+      <w:r>
+        <w:t>mixinach</w:t>
+      </w:r>
+      <w:proofErr w:type="spellEnd"/>
+      <w:r>
+        <w:t xml:space="preserve"> jest możliwość przesyłania zmiennej.</w:t>
+      </w:r>
+    </w:p>
+    <w:p>
+      <w:r>
+        <w:t xml:space="preserve">Kolejną czynnością jaką chcemy wykonać to wyśrodkować nasz akapit oraz rozsuwane menu. </w:t>
+      </w:r>
+      <w:proofErr w:type="spellStart"/>
+      <w:r>
+        <w:t>AByt</w:t>
+      </w:r>
+      <w:proofErr w:type="spellEnd"/>
+      <w:r>
+        <w:t xml:space="preserve"> to zrobić normalnie zadeklarowalibyśmy display: </w:t>
+      </w:r>
+      <w:proofErr w:type="spellStart"/>
+      <w:r>
+        <w:t>block</w:t>
+      </w:r>
+      <w:proofErr w:type="spellEnd"/>
+      <w:r>
+        <w:t xml:space="preserve"> oraz </w:t>
+      </w:r>
+      <w:proofErr w:type="spellStart"/>
+      <w:r>
+        <w:t>margin</w:t>
+      </w:r>
+      <w:proofErr w:type="spellEnd"/>
+      <w:r>
+        <w:t xml:space="preserve">: 0 auto; dla akapitu oraz podobnie dla </w:t>
+      </w:r>
+      <w:proofErr w:type="spellStart"/>
+      <w:r>
+        <w:t>nav</w:t>
+      </w:r>
+      <w:proofErr w:type="spellEnd"/>
+      <w:r>
+        <w:t xml:space="preserve"> (dodatkowo określilibyśmy szerokość). Jednak lepiej jest to ująć jako</w:t>
+      </w:r>
+      <w:r>
+        <w:t xml:space="preserve"> </w:t>
+      </w:r>
+      <w:proofErr w:type="spellStart"/>
+      <w:r>
+        <w:t>mixin</w:t>
+      </w:r>
+      <w:proofErr w:type="spellEnd"/>
+      <w:r>
+        <w:t xml:space="preserve"> o nazwie np. </w:t>
+      </w:r>
+      <w:proofErr w:type="spellStart"/>
+      <w:r>
+        <w:t>center</w:t>
+      </w:r>
+      <w:proofErr w:type="spellEnd"/>
+      <w:r>
+        <w:t xml:space="preserve">. W </w:t>
+      </w:r>
+      <w:proofErr w:type="spellStart"/>
+      <w:r>
+        <w:t>mixina</w:t>
+      </w:r>
+      <w:proofErr w:type="spellEnd"/>
+      <w:r>
+        <w:t xml:space="preserve"> tego wrzucamy kod:</w:t>
+      </w:r>
+    </w:p>
+    <w:p>
+      <w:pPr>
+        <w:rPr>
+          <w:lang w:val="en-US"/>
+        </w:rPr>
+      </w:pPr>
+      <w:r>
+        <w:rPr>
+          <w:lang w:val="en-US"/>
+        </w:rPr>
+        <w:t>@</w:t>
+      </w:r>
+      <w:proofErr w:type="spellStart"/>
+      <w:r>
+        <w:rPr>
+          <w:lang w:val="en-US"/>
+        </w:rPr>
+        <w:t>mixin</w:t>
+      </w:r>
+      <w:proofErr w:type="spellEnd"/>
+      <w:r>
+        <w:rPr>
+          <w:lang w:val="en-US"/>
+        </w:rPr>
+        <w:t xml:space="preserve"> center(){ display: block; margin:</w:t>
+      </w:r>
+      <w:r>
+        <w:rPr>
+          <w:lang w:val="en-US"/>
+        </w:rPr>
+        <w:t xml:space="preserve"> 0 auto; }</w:t>
+      </w:r>
+    </w:p>
+    <w:p>
+      <w:r>
+        <w:t>I kolejno zarówno w pliku _</w:t>
+      </w:r>
+      <w:proofErr w:type="spellStart"/>
+      <w:r>
+        <w:t>nav</w:t>
+      </w:r>
+      <w:proofErr w:type="spellEnd"/>
+      <w:r>
+        <w:t xml:space="preserve"> jak i style załączamy naszą wstawkę do akapitu(</w:t>
+      </w:r>
+      <w:proofErr w:type="spellStart"/>
+      <w:r>
+        <w:t>style.scss</w:t>
+      </w:r>
+      <w:proofErr w:type="spellEnd"/>
+      <w:r>
+        <w:t xml:space="preserve">) i naszej nawigacji </w:t>
+      </w:r>
+      <w:proofErr w:type="spellStart"/>
+      <w:r>
+        <w:t>nav</w:t>
+      </w:r>
+      <w:proofErr w:type="spellEnd"/>
+      <w:r>
+        <w:t>(_</w:t>
+      </w:r>
+      <w:proofErr w:type="spellStart"/>
+      <w:r>
+        <w:t>nav.scss</w:t>
+      </w:r>
+      <w:proofErr w:type="spellEnd"/>
+      <w:r>
+        <w:t>). Należy pamiętać że załączamy daną wstawkę do danego selektora za pomocą @</w:t>
+      </w:r>
+      <w:proofErr w:type="spellStart"/>
+      <w:r>
+        <w:t>include</w:t>
+      </w:r>
+      <w:proofErr w:type="spellEnd"/>
+      <w:r>
+        <w:t xml:space="preserve"> </w:t>
+      </w:r>
+      <w:proofErr w:type="spellStart"/>
+      <w:r>
+        <w:t>nazwaWstawki</w:t>
+      </w:r>
+      <w:proofErr w:type="spellEnd"/>
+      <w:r>
+        <w:t>. Jednak żeby to było możliwe, konieczne jest zaimportowanie pliku _</w:t>
+      </w:r>
+      <w:proofErr w:type="spellStart"/>
+      <w:r>
+        <w:t>mixins.scss</w:t>
+      </w:r>
+      <w:proofErr w:type="spellEnd"/>
+      <w:r>
+        <w:t xml:space="preserve"> do pliku _</w:t>
+      </w:r>
+      <w:proofErr w:type="spellStart"/>
+      <w:r>
+        <w:t>nav</w:t>
+      </w:r>
+      <w:proofErr w:type="spellEnd"/>
+      <w:r>
+        <w:t xml:space="preserve"> poprzez @import ‘_</w:t>
+      </w:r>
+      <w:proofErr w:type="spellStart"/>
+      <w:r>
+        <w:t>nav.scss</w:t>
+      </w:r>
+      <w:proofErr w:type="spellEnd"/>
+      <w:r>
+        <w:t>’ , aby możliwe było korzystanie z tego pliku.</w:t>
+      </w:r>
+    </w:p>
+    <w:p>
+      <w:pPr>
+        <w:rPr>
+          <w:color w:val="C45911" w:themeColor="accent2" w:themeShade="BF"/>
+        </w:rPr>
+      </w:pPr>
+      <w:r>
+        <w:t xml:space="preserve">Jednak w przypadku kiedy nie pobieramy żadnych argumentów, lepszym rozwiązaniem jest </w:t>
+      </w:r>
+      <w:proofErr w:type="spellStart"/>
+      <w:r>
+        <w:t>placeholder</w:t>
+      </w:r>
+      <w:proofErr w:type="spellEnd"/>
+      <w:r>
+        <w:t>. Tworzymy zatem nowy plik o nazwie np. _</w:t>
+      </w:r>
+      <w:proofErr w:type="spellStart"/>
+      <w:r>
+        <w:t>placeholders.scss</w:t>
+      </w:r>
+      <w:proofErr w:type="spellEnd"/>
+      <w:r>
+        <w:t xml:space="preserve"> i tam będziemy umieszczać nasze </w:t>
+      </w:r>
+      <w:proofErr w:type="spellStart"/>
+      <w:r>
+        <w:t>placeholdery</w:t>
+      </w:r>
+      <w:proofErr w:type="spellEnd"/>
+      <w:r>
+        <w:t>.</w:t>
+      </w:r>
+      <w:r>
+        <w:t xml:space="preserve"> </w:t>
+      </w:r>
+      <w:proofErr w:type="spellStart"/>
+      <w:r>
+        <w:t>Placeholder</w:t>
+      </w:r>
+      <w:proofErr w:type="spellEnd"/>
+      <w:r>
+        <w:t xml:space="preserve"> tworzymy poprzez:  </w:t>
+      </w:r>
+      <w:r>
+        <w:rPr>
+          <w:color w:val="C45911" w:themeColor="accent2" w:themeShade="BF"/>
+        </w:rPr>
+        <w:t>%</w:t>
+      </w:r>
+      <w:proofErr w:type="spellStart"/>
+      <w:r>
+        <w:rPr>
+          <w:color w:val="C45911" w:themeColor="accent2" w:themeShade="BF"/>
+        </w:rPr>
+        <w:t>nazwaPlaceholdera</w:t>
+      </w:r>
+      <w:proofErr w:type="spellEnd"/>
+      <w:r>
+        <w:rPr>
+          <w:color w:val="C45911" w:themeColor="accent2" w:themeShade="BF"/>
+        </w:rPr>
+        <w:t xml:space="preserve"> { tutaj właściwości }</w:t>
+      </w:r>
+    </w:p>
+    <w:p>
+      <w:r>
+        <w:t xml:space="preserve">Należy </w:t>
+      </w:r>
+      <w:proofErr w:type="spellStart"/>
+      <w:r>
+        <w:t>pamietaż</w:t>
+      </w:r>
+      <w:proofErr w:type="spellEnd"/>
+      <w:r>
+        <w:t xml:space="preserve">, że </w:t>
+      </w:r>
+      <w:proofErr w:type="spellStart"/>
+      <w:r>
+        <w:t>placegolderów</w:t>
+      </w:r>
+      <w:proofErr w:type="spellEnd"/>
+      <w:r>
+        <w:t xml:space="preserve"> nie importujemy – jedynie wystarczy dodać komendę @</w:t>
+      </w:r>
+      <w:proofErr w:type="spellStart"/>
+      <w:r>
+        <w:t>extend</w:t>
+      </w:r>
+      <w:proofErr w:type="spellEnd"/>
+      <w:r>
+        <w:t xml:space="preserve"> %</w:t>
+      </w:r>
+      <w:proofErr w:type="spellStart"/>
+      <w:r>
+        <w:t>nazwaPlaceholdera</w:t>
+      </w:r>
+      <w:proofErr w:type="spellEnd"/>
+      <w:r>
+        <w:t xml:space="preserve">; W przeciwnym razie nasz </w:t>
+      </w:r>
+      <w:proofErr w:type="spellStart"/>
+      <w:r>
+        <w:t>placeholder</w:t>
+      </w:r>
+      <w:proofErr w:type="spellEnd"/>
+      <w:r>
+        <w:t xml:space="preserve"> byłby generowany podwójnie. Inaczej jest w przypadku </w:t>
+      </w:r>
+      <w:proofErr w:type="spellStart"/>
+      <w:r>
+        <w:t>mixinów</w:t>
+      </w:r>
+      <w:proofErr w:type="spellEnd"/>
+      <w:r>
+        <w:t>, których plik trzeba zaimportować i dopiero potem dodać do danego selektora @</w:t>
+      </w:r>
+      <w:proofErr w:type="spellStart"/>
+      <w:r>
+        <w:t>include</w:t>
+      </w:r>
+      <w:proofErr w:type="spellEnd"/>
+      <w:r>
+        <w:t xml:space="preserve"> </w:t>
+      </w:r>
+      <w:proofErr w:type="spellStart"/>
+      <w:r>
+        <w:t>nazwaMixina</w:t>
+      </w:r>
+      <w:proofErr w:type="spellEnd"/>
+      <w:r>
+        <w:t>();</w:t>
+      </w:r>
+    </w:p>
+    <w:p>
+      <w:pPr>
+        <w:rPr>
+          <w:b/>
+          <w:i/>
+          <w:u w:val="single"/>
+        </w:rPr>
+      </w:pPr>
+      <w:r>
+        <w:rPr>
+          <w:b/>
+          <w:i/>
+          <w:u w:val="single"/>
+        </w:rPr>
+        <w:t>Funkcje w SASS</w:t>
+      </w:r>
+    </w:p>
+    <w:p>
+      <w:r>
+        <w:t xml:space="preserve">Funkcja w </w:t>
+      </w:r>
+      <w:proofErr w:type="spellStart"/>
+      <w:r>
+        <w:t>SASSjest</w:t>
+      </w:r>
+      <w:proofErr w:type="spellEnd"/>
+      <w:r>
+        <w:t xml:space="preserve"> bardzo podobna do </w:t>
+      </w:r>
+      <w:proofErr w:type="spellStart"/>
+      <w:r>
+        <w:t>mixinów</w:t>
+      </w:r>
+      <w:proofErr w:type="spellEnd"/>
+      <w:r>
+        <w:t xml:space="preserve">, </w:t>
+      </w:r>
+      <w:proofErr w:type="spellStart"/>
+      <w:r>
+        <w:t>alenie</w:t>
+      </w:r>
+      <w:proofErr w:type="spellEnd"/>
+      <w:r>
+        <w:t xml:space="preserve"> zwraca nam styli, a jakieś wartości np. po obliczeniach.</w:t>
+      </w:r>
+      <w:r>
+        <w:t xml:space="preserve"> Funkcję tworzymy w następujący sposób: </w:t>
+      </w:r>
+    </w:p>
+    <w:p>
+      <w:r>
+        <w:t>@</w:t>
+      </w:r>
+      <w:proofErr w:type="spellStart"/>
+      <w:r>
+        <w:t>function</w:t>
+      </w:r>
+      <w:proofErr w:type="spellEnd"/>
+      <w:r>
+        <w:t xml:space="preserve"> </w:t>
+      </w:r>
+      <w:proofErr w:type="spellStart"/>
+      <w:r>
+        <w:t>nazwaFunkcji</w:t>
+      </w:r>
+      <w:proofErr w:type="spellEnd"/>
+      <w:r>
+        <w:t xml:space="preserve">($paratert1, $parametr2) {  </w:t>
+      </w:r>
+      <w:r>
+        <w:t>@</w:t>
+      </w:r>
+      <w:r>
+        <w:t>return; }</w:t>
+      </w:r>
+    </w:p>
+    <w:p>
+      <w:r>
+        <w:t>Funkcje pozwalają wykonywać obliczenia itp. rzeczy. Aby odwołać się do funkcji wystarczy wypisać jej nazwę i podać w nawiasie argumenty, które przyjmuje. Należy pamiętać o zaimportowaniu pliku, w którym dana funkcja się znajduje, inaczej nie będzie odniesienia do wywołanej funkcji.</w:t>
+      </w:r>
+    </w:p>
+    <w:p>
+      <w:r>
+        <w:t xml:space="preserve">Ciekawe funkcje </w:t>
+      </w:r>
+      <w:proofErr w:type="spellStart"/>
+      <w:r>
+        <w:t>sa</w:t>
+      </w:r>
+      <w:proofErr w:type="spellEnd"/>
+      <w:r>
+        <w:t xml:space="preserve"> umieszczone w dokumentacji </w:t>
+      </w:r>
+      <w:proofErr w:type="spellStart"/>
+      <w:r>
+        <w:t>sass</w:t>
+      </w:r>
+      <w:proofErr w:type="spellEnd"/>
+      <w:r>
+        <w:t xml:space="preserve"> (sass-lang.com) gdzie możemy znaleźć np. </w:t>
+      </w:r>
+      <w:proofErr w:type="spellStart"/>
+      <w:r>
+        <w:t>funkcjie</w:t>
+      </w:r>
+      <w:proofErr w:type="spellEnd"/>
+      <w:r>
+        <w:t xml:space="preserve"> </w:t>
+      </w:r>
+      <w:proofErr w:type="spellStart"/>
+      <w:r>
+        <w:t>lighten</w:t>
+      </w:r>
+      <w:proofErr w:type="spellEnd"/>
+      <w:r>
+        <w:t>($</w:t>
+      </w:r>
+      <w:proofErr w:type="spellStart"/>
+      <w:r>
+        <w:t>color</w:t>
+      </w:r>
+      <w:proofErr w:type="spellEnd"/>
+      <w:r>
+        <w:t>, $</w:t>
+      </w:r>
+      <w:proofErr w:type="spellStart"/>
+      <w:r>
+        <w:t>amount</w:t>
+      </w:r>
+      <w:proofErr w:type="spellEnd"/>
+      <w:r>
+        <w:t>), gdzie podajemy kolor i procentową wartość o ile go rozjaśnić</w:t>
+      </w:r>
+      <w:r>
+        <w:t>.</w:t>
+      </w:r>
+    </w:p>
+    <w:p>
+      <w:r>
+        <w:t xml:space="preserve">Również ciekawa jest funkcja </w:t>
+      </w:r>
+      <w:proofErr w:type="spellStart"/>
+      <w:r>
+        <w:t>hsl</w:t>
+      </w:r>
+      <w:proofErr w:type="spellEnd"/>
+      <w:r>
+        <w:t xml:space="preserve">, która przyjmuje 3 wartości – barwę, nasycenie oraz </w:t>
+      </w:r>
+      <w:proofErr w:type="spellStart"/>
+      <w:r>
+        <w:t>jasnść</w:t>
+      </w:r>
+      <w:proofErr w:type="spellEnd"/>
+      <w:r>
+        <w:t xml:space="preserve"> i na podstawie tych 3 wartości zwraca nam kolor: </w:t>
+      </w:r>
+      <w:proofErr w:type="spellStart"/>
+      <w:r>
+        <w:t>hsl</w:t>
+      </w:r>
+      <w:proofErr w:type="spellEnd"/>
+      <w:r>
+        <w:t>($</w:t>
+      </w:r>
+      <w:proofErr w:type="spellStart"/>
+      <w:r>
+        <w:t>hue</w:t>
+      </w:r>
+      <w:proofErr w:type="spellEnd"/>
+      <w:r>
+        <w:t>, $</w:t>
+      </w:r>
+      <w:proofErr w:type="spellStart"/>
+      <w:r>
+        <w:t>saturation</w:t>
+      </w:r>
+      <w:proofErr w:type="spellEnd"/>
+      <w:r>
+        <w:t>, $</w:t>
+      </w:r>
+      <w:proofErr w:type="spellStart"/>
+      <w:r>
+        <w:t>lightness</w:t>
+      </w:r>
+      <w:proofErr w:type="spellEnd"/>
+      <w:r>
+        <w:t xml:space="preserve">); Poza </w:t>
+      </w:r>
+      <w:proofErr w:type="spellStart"/>
+      <w:r>
+        <w:t>hsl</w:t>
+      </w:r>
+      <w:proofErr w:type="spellEnd"/>
+      <w:r>
+        <w:t xml:space="preserve"> jest również </w:t>
+      </w:r>
+      <w:proofErr w:type="spellStart"/>
+      <w:r>
+        <w:t>funcja</w:t>
+      </w:r>
+      <w:proofErr w:type="spellEnd"/>
+      <w:r>
+        <w:t xml:space="preserve"> </w:t>
+      </w:r>
+      <w:proofErr w:type="spellStart"/>
+      <w:r>
+        <w:t>hsla</w:t>
+      </w:r>
+      <w:proofErr w:type="spellEnd"/>
+      <w:r>
+        <w:t>, która dodatkowo pobiera parametr $</w:t>
+      </w:r>
+      <w:proofErr w:type="spellStart"/>
+      <w:r>
+        <w:t>alpha</w:t>
+      </w:r>
+      <w:proofErr w:type="spellEnd"/>
+      <w:r>
+        <w:t xml:space="preserve"> – czyli przezroczystość.</w:t>
+      </w:r>
+    </w:p>
+    <w:p>
+      <w:r>
+        <w:lastRenderedPageBreak/>
+        <w:t xml:space="preserve">Kiedy chcemy coś rozjaśnić lub ściemnić wystarczy użyć funkcji </w:t>
+      </w:r>
+      <w:proofErr w:type="spellStart"/>
+      <w:r>
+        <w:t>lighten</w:t>
+      </w:r>
+      <w:proofErr w:type="spellEnd"/>
+      <w:r>
+        <w:t xml:space="preserve">, albo </w:t>
+      </w:r>
+      <w:proofErr w:type="spellStart"/>
+      <w:r>
+        <w:t>darken</w:t>
+      </w:r>
+      <w:proofErr w:type="spellEnd"/>
+      <w:r>
+        <w:t xml:space="preserve"> i w nawiasie podać kolor (może to być zmienna) i po przecinku procentową wartość zabiegu.</w:t>
+      </w:r>
+      <w:bookmarkStart w:id="0" w:name="_GoBack"/>
+      <w:bookmarkEnd w:id="0"/>
     </w:p>
     <w:sectPr>
       <w:pgSz w:w="12240" w:h="15840"/>
@@ -5587,6 +6592,10 @@
     </w:sectPr>
   </w:body>
 </w:document>
+</file>
+
+<file path=word/numbering.xml><?xml version="1.0" encoding="utf-8"?>
+<w:numbering xmlns:wpc="http://schemas.microsoft.com/office/word/2010/wordprocessingCanvas" xmlns:cx="http://schemas.microsoft.com/office/drawing/2014/chartex" xmlns:cx1="http://schemas.microsoft.com/office/drawing/2015/9/8/chartex" xmlns:cx2="http://schemas.microsoft.com/office/drawing/2015/10/21/chartex" xmlns:cx3="http://schemas.microsoft.com/office/drawing/2016/5/9/chartex" xmlns:cx4="http://schemas.microsoft.com/office/drawing/2016/5/10/chartex" xmlns:cx5="http://schemas.microsoft.com/office/drawing/2016/5/11/chartex" xmlns:cx6="http://schemas.microsoft.com/office/drawing/2016/5/12/chartex" xmlns:cx7="http://schemas.microsoft.com/office/drawing/2016/5/13/chartex" xmlns:cx8="http://schemas.microsoft.com/office/drawing/2016/5/14/chartex" xmlns:mc="http://schemas.openxmlformats.org/markup-compatibility/2006" xmlns:aink="http://schemas.microsoft.com/office/drawing/2016/ink" xmlns:am3d="http://schemas.microsoft.com/office/drawing/2017/model3d" xmlns:o="urn:schemas-microsoft-com:office:office" xmlns:r="http://schemas.openxmlformats.org/officeDocument/2006/relationships" xmlns:m="http://schemas.openxmlformats.org/officeDocument/2006/math" xmlns:v="urn:schemas-microsoft-com:vml" xmlns:wp14="http://schemas.microsoft.com/office/word/2010/wordprocessingDrawing" xmlns:wp="http://schemas.openxmlformats.org/drawingml/2006/wordprocessingDrawing" xmlns:w10="urn:schemas-microsoft-com:office:word" xmlns:w="http://schemas.openxmlformats.org/wordprocessingml/2006/main" xmlns:w14="http://schemas.microsoft.com/office/word/2010/wordml" xmlns:w15="http://schemas.microsoft.com/office/word/2012/wordml" xmlns:w16cid="http://schemas.microsoft.com/office/word/2016/wordml/cid" xmlns:w16se="http://schemas.microsoft.com/office/word/2015/wordml/symex" xmlns:wpg="http://schemas.microsoft.com/office/word/2010/wordprocessingGroup" xmlns:wpi="http://schemas.microsoft.com/office/word/2010/wordprocessingInk" xmlns:wne="http://schemas.microsoft.com/office/word/2006/wordml" xmlns:wps="http://schemas.microsoft.com/office/word/2010/wordprocessingShape" mc:Ignorable="w14 w15 w16se w16cid wp14"/>
 </file>
 
 <file path=word/styles.xml><?xml version="1.0" encoding="utf-8"?>

</xml_diff>

<commit_message>
Add new mixin called selectorNameGeneration, which takes an argument $color (color of the box) and thanks to string interpolation add that argument to the class name.
</commit_message>
<xml_diff>
--- a/SASS.docx
+++ b/SASS.docx
@@ -3050,56 +3050,32 @@
     <w:p>
       <w:pPr>
         <w:pStyle w:val="Bezodstpw"/>
-        <w:rPr>
-          <w:lang w:val="en-US"/>
-        </w:rPr>
-      </w:pPr>
-      <w:r>
-        <w:rPr>
-          <w:lang w:val="en-US"/>
-        </w:rPr>
+      </w:pPr>
+      <w:r>
         <w:t>nav {</w:t>
       </w:r>
     </w:p>
     <w:p>
       <w:pPr>
         <w:pStyle w:val="Bezodstpw"/>
-        <w:rPr>
-          <w:lang w:val="en-US"/>
-        </w:rPr>
-      </w:pPr>
-      <w:r>
-        <w:rPr>
-          <w:lang w:val="en-US"/>
-        </w:rPr>
+      </w:pPr>
+      <w:r>
         <w:t>…..</w:t>
       </w:r>
     </w:p>
     <w:p>
       <w:pPr>
         <w:pStyle w:val="Bezodstpw"/>
-        <w:rPr>
-          <w:lang w:val="en-US"/>
-        </w:rPr>
-      </w:pPr>
-      <w:r>
-        <w:rPr>
-          <w:lang w:val="en-US"/>
-        </w:rPr>
+      </w:pPr>
+      <w:r>
         <w:t>a{</w:t>
       </w:r>
     </w:p>
     <w:p>
       <w:pPr>
         <w:pStyle w:val="Bezodstpw"/>
-        <w:rPr>
-          <w:lang w:val="en-US"/>
-        </w:rPr>
-      </w:pPr>
-      <w:r>
-        <w:rPr>
-          <w:lang w:val="en-US"/>
-        </w:rPr>
+      </w:pPr>
+      <w:r>
         <w:t xml:space="preserve">        display: block;</w:t>
       </w:r>
     </w:p>
@@ -3111,10 +3087,13 @@
         </w:rPr>
       </w:pPr>
       <w:r>
-        <w:rPr>
-          <w:lang w:val="en-US"/>
-        </w:rPr>
-        <w:t xml:space="preserve">        padding: 6px 30px;</w:t>
+        <w:t xml:space="preserve">        </w:t>
+      </w:r>
+      <w:r>
+        <w:rPr>
+          <w:lang w:val="en-US"/>
+        </w:rPr>
+        <w:t>padding: 6px 30px;</w:t>
       </w:r>
     </w:p>
     <w:p>
@@ -3295,37 +3274,7 @@
         <w:rPr>
           <w:lang w:val="en-US"/>
         </w:rPr>
-        <w:t>width: ((100% - (</w:t>
-      </w:r>
-      <w:r>
-        <w:rPr>
-          <w:lang w:val="en-US"/>
-        </w:rPr>
-        <w:t>$number_of_elements</w:t>
-      </w:r>
-      <w:r>
-        <w:rPr>
-          <w:lang w:val="en-US"/>
-        </w:rPr>
-        <w:t>*</w:t>
-      </w:r>
-      <w:r>
-        <w:rPr>
-          <w:lang w:val="en-US"/>
-        </w:rPr>
-        <w:t>$margin_in_percentage</w:t>
-      </w:r>
-      <w:r>
-        <w:rPr>
-          <w:lang w:val="en-US"/>
-        </w:rPr>
-        <w:t>))/</w:t>
-      </w:r>
-      <w:r>
-        <w:rPr>
-          <w:lang w:val="en-US"/>
-        </w:rPr>
-        <w:t>$number_of_elements</w:t>
+        <w:t>width: ((100% - ($number_of_elements*$margin_in_percentage))/$number_of_elements</w:t>
       </w:r>
       <w:r>
         <w:rPr>
@@ -3339,13 +3288,7 @@
         <w:t xml:space="preserve">Przy takiej definicji równania należy </w:t>
       </w:r>
       <w:r>
-        <w:t xml:space="preserve">pamiętać, ze wartość dla margin-right trzeba ustawić jako zmienną </w:t>
-      </w:r>
-      <w:r>
-        <w:t>$margin_in_percentage</w:t>
-      </w:r>
-      <w:r>
-        <w:t>;</w:t>
+        <w:t>pamiętać, ze wartość dla margin-right trzeba ustawić jako zmienną $margin_in_percentage;</w:t>
       </w:r>
     </w:p>
     <w:p>
@@ -3545,6 +3488,9 @@
     <w:p>
       <w:pPr>
         <w:pStyle w:val="Bezodstpw"/>
+        <w:rPr>
+          <w:lang w:val="en-US"/>
+        </w:rPr>
       </w:pPr>
       <w:r>
         <w:rPr>
@@ -3553,6 +3499,9 @@
         <w:t xml:space="preserve">        </w:t>
       </w:r>
       <w:r>
+        <w:rPr>
+          <w:lang w:val="en-US"/>
+        </w:rPr>
         <w:t xml:space="preserve">width: 100%; </w:t>
       </w:r>
     </w:p>
@@ -3564,6 +3513,9 @@
         </w:rPr>
       </w:pPr>
       <w:r>
+        <w:rPr>
+          <w:lang w:val="en-US"/>
+        </w:rPr>
         <w:t xml:space="preserve">    </w:t>
       </w:r>
       <w:r>
@@ -3980,14 +3932,26 @@
     <w:p>
       <w:pPr>
         <w:pStyle w:val="Bezodstpw"/>
-      </w:pPr>
-      <w:r>
-        <w:t>Aby zmniejszyć objętość pliku css, możemy dodać wbudowaną funkcję, która zaokrągli nasze wartości procentowe – round. Dodajemy ja do naszego mixina:</w:t>
-      </w:r>
-    </w:p>
-    <w:p>
-      <w:pPr>
-        <w:pStyle w:val="Bezodstpw"/>
+        <w:rPr>
+          <w:lang w:val="en-US"/>
+        </w:rPr>
+      </w:pPr>
+      <w:r>
+        <w:t xml:space="preserve">Aby zmniejszyć objętość pliku css, możemy dodać wbudowaną funkcję, która zaokrągli nasze wartości procentowe – round. </w:t>
+      </w:r>
+      <w:r>
+        <w:rPr>
+          <w:lang w:val="en-US"/>
+        </w:rPr>
+        <w:t>Dodajemy ja do naszego mixina:</w:t>
+      </w:r>
+    </w:p>
+    <w:p>
+      <w:pPr>
+        <w:pStyle w:val="Bezodstpw"/>
+        <w:rPr>
+          <w:lang w:val="en-US"/>
+        </w:rPr>
       </w:pPr>
     </w:p>
     <w:p>
@@ -4033,7 +3997,6 @@
           <w:b/>
           <w:i/>
           <w:u w:val="single"/>
-          <w:lang w:val="en-US"/>
         </w:rPr>
       </w:pPr>
       <w:r>
@@ -4041,7 +4004,6 @@
           <w:b/>
           <w:i/>
           <w:u w:val="single"/>
-          <w:lang w:val="en-US"/>
         </w:rPr>
         <w:t>Interpolacja stringa</w:t>
       </w:r>
@@ -4080,10 +4042,13 @@
         </w:rPr>
       </w:pPr>
       <w:r>
-        <w:rPr>
-          <w:lang w:val="en-US"/>
-        </w:rPr>
-        <w:t xml:space="preserve">    width: round((100% -(($number_of_items - 1)*$margin))/$number_of_items);</w:t>
+        <w:t xml:space="preserve">    </w:t>
+      </w:r>
+      <w:r>
+        <w:rPr>
+          <w:lang w:val="en-US"/>
+        </w:rPr>
+        <w:t>width: round((100% -(($number_of_items - 1)*$margin))/$number_of_items);</w:t>
       </w:r>
     </w:p>
     <w:p>
@@ -4143,35 +4108,7 @@
           <w:color w:val="833C0B" w:themeColor="accent2" w:themeShade="80"/>
           <w:lang w:val="en-US"/>
         </w:rPr>
-        <w:t>&amp;:nth-child(</w:t>
-      </w:r>
-      <w:r>
-        <w:rPr>
-          <w:color w:val="833C0B" w:themeColor="accent2" w:themeShade="80"/>
-          <w:lang w:val="en-US"/>
-        </w:rPr>
-        <w:t>#{</w:t>
-      </w:r>
-      <w:r>
-        <w:rPr>
-          <w:color w:val="833C0B" w:themeColor="accent2" w:themeShade="80"/>
-          <w:lang w:val="en-US"/>
-        </w:rPr>
-        <w:t>$number_of_items</w:t>
-      </w:r>
-      <w:r>
-        <w:rPr>
-          <w:color w:val="833C0B" w:themeColor="accent2" w:themeShade="80"/>
-          <w:lang w:val="en-US"/>
-        </w:rPr>
-        <w:t>}</w:t>
-      </w:r>
-      <w:r>
-        <w:rPr>
-          <w:color w:val="833C0B" w:themeColor="accent2" w:themeShade="80"/>
-          <w:lang w:val="en-US"/>
-        </w:rPr>
-        <w:t>n);</w:t>
+        <w:t>&amp;:nth-child(#{$number_of_items}n);</w:t>
       </w:r>
     </w:p>
     <w:p>
@@ -4845,6 +4782,230 @@
       </w:r>
       <w:r>
         <w:t xml:space="preserve"> Oczywiście usuwamy również nth-childa odnoszącego się do każdego elementu w naszym mixinie.</w:t>
+      </w:r>
+    </w:p>
+    <w:p>
+      <w:pPr>
+        <w:pStyle w:val="Bezodstpw"/>
+      </w:pPr>
+    </w:p>
+    <w:p>
+      <w:pPr>
+        <w:pStyle w:val="Bezodstpw"/>
+      </w:pPr>
+      <w:r>
+        <w:t>Generator selektorów:</w:t>
+      </w:r>
+    </w:p>
+    <w:p>
+      <w:pPr>
+        <w:pStyle w:val="Bezodstpw"/>
+      </w:pPr>
+      <w:r>
+        <w:t>Bardziej życiowym przykładem, gdzie wykorzystuje się interpolację stringów jest np. stworzenie wstawki, z której przekazanego parametru dopisuje się go do nazwy selektora. Wystarczy stworzyć mixina i w nim do klasy np. .small-box dodać interpolowanego stringa poprzez #{} :</w:t>
+      </w:r>
+    </w:p>
+    <w:p>
+      <w:pPr>
+        <w:pStyle w:val="Bezodstpw"/>
+      </w:pPr>
+    </w:p>
+    <w:p>
+      <w:pPr>
+        <w:pStyle w:val="Bezodstpw"/>
+        <w:rPr>
+          <w:lang w:val="en-US"/>
+        </w:rPr>
+      </w:pPr>
+      <w:r>
+        <w:rPr>
+          <w:lang w:val="en-US"/>
+        </w:rPr>
+        <w:t>@mixin small-box($color) {</w:t>
+      </w:r>
+    </w:p>
+    <w:p>
+      <w:pPr>
+        <w:pStyle w:val="Bezodstpw"/>
+        <w:rPr>
+          <w:lang w:val="en-US"/>
+        </w:rPr>
+      </w:pPr>
+      <w:r>
+        <w:rPr>
+          <w:lang w:val="en-US"/>
+        </w:rPr>
+        <w:t xml:space="preserve"> </w:t>
+      </w:r>
+    </w:p>
+    <w:p>
+      <w:pPr>
+        <w:pStyle w:val="Bezodstpw"/>
+        <w:rPr>
+          <w:lang w:val="en-US"/>
+        </w:rPr>
+      </w:pPr>
+      <w:r>
+        <w:rPr>
+          <w:lang w:val="en-US"/>
+        </w:rPr>
+        <w:t xml:space="preserve">    .small-box-#{$color}</w:t>
+      </w:r>
+    </w:p>
+    <w:p>
+      <w:pPr>
+        <w:pStyle w:val="Bezodstpw"/>
+      </w:pPr>
+      <w:r>
+        <w:rPr>
+          <w:lang w:val="en-US"/>
+        </w:rPr>
+        <w:t xml:space="preserve">    </w:t>
+      </w:r>
+      <w:r>
+        <w:t>{</w:t>
+      </w:r>
+    </w:p>
+    <w:p>
+      <w:pPr>
+        <w:pStyle w:val="Bezodstpw"/>
+      </w:pPr>
+      <w:r>
+        <w:t xml:space="preserve">        @extend %sizeOfSmallBox;</w:t>
+      </w:r>
+    </w:p>
+    <w:p>
+      <w:pPr>
+        <w:pStyle w:val="Bezodstpw"/>
+      </w:pPr>
+      <w:r>
+        <w:t xml:space="preserve">        color: $color;</w:t>
+      </w:r>
+    </w:p>
+    <w:p>
+      <w:pPr>
+        <w:pStyle w:val="Bezodstpw"/>
+      </w:pPr>
+      <w:r>
+        <w:t xml:space="preserve">    }</w:t>
+      </w:r>
+    </w:p>
+    <w:p>
+      <w:pPr>
+        <w:pStyle w:val="Bezodstpw"/>
+      </w:pPr>
+      <w:r>
+        <w:t>}</w:t>
+      </w:r>
+    </w:p>
+    <w:p>
+      <w:pPr>
+        <w:pStyle w:val="Bezodstpw"/>
+      </w:pPr>
+      <w:r>
+        <w:t>Nasza klasa we wstawce ustawia również kolor danego elementu na przekazany jako argument oraz załacza placeholdra, który przetrzymuje wymiary (takie same dla każdego elementu – dlatego jako placeholder):</w:t>
+      </w:r>
+    </w:p>
+    <w:p>
+      <w:pPr>
+        <w:pStyle w:val="Bezodstpw"/>
+        <w:rPr>
+          <w:lang w:val="en-US"/>
+        </w:rPr>
+      </w:pPr>
+      <w:r>
+        <w:rPr>
+          <w:lang w:val="en-US"/>
+        </w:rPr>
+        <w:t>%sizeOfSmallBox{</w:t>
+      </w:r>
+    </w:p>
+    <w:p>
+      <w:pPr>
+        <w:pStyle w:val="Bezodstpw"/>
+        <w:rPr>
+          <w:lang w:val="en-US"/>
+        </w:rPr>
+      </w:pPr>
+      <w:r>
+        <w:rPr>
+          <w:lang w:val="en-US"/>
+        </w:rPr>
+        <w:t xml:space="preserve">    width: 50px;</w:t>
+      </w:r>
+    </w:p>
+    <w:p>
+      <w:pPr>
+        <w:pStyle w:val="Bezodstpw"/>
+        <w:rPr>
+          <w:lang w:val="en-US"/>
+        </w:rPr>
+      </w:pPr>
+      <w:r>
+        <w:rPr>
+          <w:lang w:val="en-US"/>
+        </w:rPr>
+        <w:t xml:space="preserve">    height: 50px;</w:t>
+      </w:r>
+    </w:p>
+    <w:p>
+      <w:pPr>
+        <w:pStyle w:val="Bezodstpw"/>
+      </w:pPr>
+      <w:r>
+        <w:t>}</w:t>
+      </w:r>
+    </w:p>
+    <w:p>
+      <w:pPr>
+        <w:pStyle w:val="Bezodstpw"/>
+      </w:pPr>
+      <w:r>
+        <w:t>Kod w naszym pliku style.scss wygląda następująco:</w:t>
+      </w:r>
+    </w:p>
+    <w:p>
+      <w:pPr>
+        <w:pStyle w:val="Bezodstpw"/>
+        <w:rPr>
+          <w:lang w:val="en-US"/>
+        </w:rPr>
+      </w:pPr>
+      <w:r>
+        <w:rPr>
+          <w:lang w:val="en-US"/>
+        </w:rPr>
+        <w:t>@include small-box(red);</w:t>
+      </w:r>
+    </w:p>
+    <w:p>
+      <w:pPr>
+        <w:pStyle w:val="Bezodstpw"/>
+        <w:rPr>
+          <w:lang w:val="en-US"/>
+        </w:rPr>
+      </w:pPr>
+      <w:r>
+        <w:rPr>
+          <w:lang w:val="en-US"/>
+        </w:rPr>
+        <w:t>@include small-box(yellow);</w:t>
+      </w:r>
+    </w:p>
+    <w:p>
+      <w:pPr>
+        <w:pStyle w:val="Bezodstpw"/>
+      </w:pPr>
+      <w:r>
+        <w:t>@include small-box(green);</w:t>
+      </w:r>
+    </w:p>
+    <w:p>
+      <w:pPr>
+        <w:pStyle w:val="Bezodstpw"/>
+      </w:pPr>
+      <w:r>
+        <w:t>Zamiasto pozostawić wymiary w mixine stworzono placeholdera z racji mniejszej ilości miejsca, które zajmuje kod css po kompilacji względem miejsca zajmowanego przez mixina.</w:t>
       </w:r>
       <w:bookmarkStart w:id="0" w:name="_GoBack"/>
       <w:bookmarkEnd w:id="0"/>

</xml_diff>

<commit_message>
Add new loop for, thanks to which we gain an ability to make very next smaller header smaller according to the font-size of the specific header
</commit_message>
<xml_diff>
--- a/SASS.docx
+++ b/SASS.docx
@@ -5007,8 +5007,180 @@
       <w:r>
         <w:t>Zamiasto pozostawić wymiary w mixine stworzono placeholdera z racji mniejszej ilości miejsca, które zajmuje kod css po kompilacji względem miejsca zajmowanego przez mixina.</w:t>
       </w:r>
+    </w:p>
+    <w:p>
+      <w:pPr>
+        <w:pStyle w:val="Bezodstpw"/>
+      </w:pPr>
+    </w:p>
+    <w:p>
+      <w:pPr>
+        <w:pStyle w:val="Bezodstpw"/>
+        <w:rPr>
+          <w:b/>
+          <w:i/>
+          <w:u w:val="single"/>
+        </w:rPr>
+      </w:pPr>
+      <w:r>
+        <w:rPr>
+          <w:b/>
+          <w:i/>
+          <w:u w:val="single"/>
+        </w:rPr>
+        <w:t>Pętla for</w:t>
+      </w:r>
+    </w:p>
+    <w:p>
+      <w:r>
+        <w:t xml:space="preserve">Pętle for tworzymy poprzez najpierw </w:t>
+      </w:r>
+      <w:r>
+        <w:t xml:space="preserve">napisanie znaku @for i kolejno zmiennej, która będzie się zmieniała w pętli, następnie musimy zadeklarować odkąd dokąd nasza zmienna ma się zmieniać, na przykład </w:t>
+      </w:r>
+      <w:r>
+        <w:rPr>
+          <w:color w:val="833C0B" w:themeColor="accent2" w:themeShade="80"/>
+        </w:rPr>
+        <w:t>from 6 to 0</w:t>
+      </w:r>
+      <w:r>
+        <w:t>.</w:t>
+      </w:r>
+    </w:p>
+    <w:p>
+      <w:r>
+        <w:t>@for $i from 6 to 0 {} //pętla od 6 do 0, bez zera (czyli 6,5,4,3,2,1).</w:t>
+      </w:r>
+    </w:p>
+    <w:p>
+      <w:r>
+        <w:t xml:space="preserve">W petli zawieramy dla każdego nagłówka, którego oznaczenie się zniemaia, mniejszy font-size. </w:t>
+      </w:r>
+      <w:r>
+        <w:t>Uzywamy tutaj interpolacji stringa:</w:t>
+      </w:r>
+    </w:p>
+    <w:p>
+      <w:r>
+        <w:t>@for $i from 6 to 0{</w:t>
+      </w:r>
+    </w:p>
+    <w:p>
+      <w:r>
+        <w:tab/>
+        <w:t>h#{$i}</w:t>
+      </w:r>
+    </w:p>
+    <w:p>
+      <w:r>
+        <w:tab/>
+        <w:t>{</w:t>
+      </w:r>
+    </w:p>
+    <w:p>
+      <w:pPr>
+        <w:rPr>
+          <w:lang w:val="fr-CI"/>
+        </w:rPr>
+      </w:pPr>
+      <w:r>
+        <w:tab/>
+      </w:r>
+      <w:r>
+        <w:tab/>
+      </w:r>
+      <w:r>
+        <w:rPr>
+          <w:lang w:val="fr-CI"/>
+        </w:rPr>
+        <w:t xml:space="preserve">font-size: </w:t>
+      </w:r>
+      <w:r>
+        <w:rPr>
+          <w:lang w:val="fr-CI"/>
+        </w:rPr>
+        <w:t>(</w:t>
+      </w:r>
+      <w:r>
+        <w:rPr>
+          <w:lang w:val="fr-CI"/>
+        </w:rPr>
+        <w:t xml:space="preserve">30px </w:t>
+      </w:r>
+      <w:r>
+        <w:rPr>
+          <w:lang w:val="fr-CI"/>
+        </w:rPr>
+        <w:t>–</w:t>
+      </w:r>
+      <w:r>
+        <w:rPr>
+          <w:lang w:val="fr-CI"/>
+        </w:rPr>
+        <w:t xml:space="preserve"> </w:t>
+      </w:r>
+      <w:r>
+        <w:rPr>
+          <w:lang w:val="fr-CI"/>
+        </w:rPr>
+        <w:t>(</w:t>
+      </w:r>
+      <w:r>
+        <w:rPr>
+          <w:lang w:val="fr-CI"/>
+        </w:rPr>
+        <w:t>$i*3p</w:t>
+      </w:r>
+      <w:r>
+        <w:rPr>
+          <w:lang w:val="fr-CI"/>
+        </w:rPr>
+        <w:t>x))</w:t>
+      </w:r>
       <w:bookmarkStart w:id="0" w:name="_GoBack"/>
       <w:bookmarkEnd w:id="0"/>
+      <w:r>
+        <w:rPr>
+          <w:lang w:val="fr-CI"/>
+        </w:rPr>
+        <w:t>;</w:t>
+      </w:r>
+    </w:p>
+    <w:p>
+      <w:pPr>
+        <w:rPr>
+          <w:lang w:val="fr-CI"/>
+        </w:rPr>
+      </w:pPr>
+      <w:r>
+        <w:rPr>
+          <w:lang w:val="fr-CI"/>
+        </w:rPr>
+        <w:lastRenderedPageBreak/>
+        <w:tab/>
+        <w:t>}</w:t>
+      </w:r>
+    </w:p>
+    <w:p>
+      <w:pPr>
+        <w:rPr>
+          <w:lang w:val="fr-CI"/>
+        </w:rPr>
+      </w:pPr>
+      <w:r>
+        <w:rPr>
+          <w:lang w:val="fr-CI"/>
+        </w:rPr>
+        <w:t>}</w:t>
+      </w:r>
+    </w:p>
+    <w:p>
+      <w:pPr>
+        <w:rPr>
+          <w:lang w:val="fr-CI"/>
+        </w:rPr>
+      </w:pPr>
     </w:p>
     <w:sectPr>
       <w:pgSz w:w="12240" w:h="15840"/>

</xml_diff>

<commit_message>
Add @each loop, which replace previous @for loop. Also used lists instead of loop for.
</commit_message>
<xml_diff>
--- a/SASS.docx
+++ b/SASS.docx
@@ -5062,17 +5062,26 @@
       </w:r>
     </w:p>
     <w:p>
+      <w:pPr>
+        <w:pStyle w:val="Bezodstpw"/>
+      </w:pPr>
       <w:r>
         <w:t>@for $i from 6 to 0{</w:t>
       </w:r>
     </w:p>
     <w:p>
+      <w:pPr>
+        <w:pStyle w:val="Bezodstpw"/>
+      </w:pPr>
       <w:r>
         <w:tab/>
         <w:t>h#{$i}</w:t>
       </w:r>
     </w:p>
     <w:p>
+      <w:pPr>
+        <w:pStyle w:val="Bezodstpw"/>
+      </w:pPr>
       <w:r>
         <w:tab/>
         <w:t>{</w:t>
@@ -5080,6 +5089,7 @@
     </w:p>
     <w:p>
       <w:pPr>
+        <w:pStyle w:val="Bezodstpw"/>
         <w:rPr>
           <w:lang w:val="fr-CI"/>
         </w:rPr>
@@ -5136,51 +5146,246 @@
         <w:rPr>
           <w:lang w:val="fr-CI"/>
         </w:rPr>
-        <w:t>x))</w:t>
+        <w:t>x));</w:t>
+      </w:r>
+    </w:p>
+    <w:p>
+      <w:pPr>
+        <w:pStyle w:val="Bezodstpw"/>
+        <w:rPr>
+          <w:lang w:val="fr-CI"/>
+        </w:rPr>
+      </w:pPr>
+      <w:r>
+        <w:rPr>
+          <w:lang w:val="fr-CI"/>
+        </w:rPr>
+        <w:tab/>
+        <w:t>}</w:t>
+      </w:r>
+    </w:p>
+    <w:p>
+      <w:pPr>
+        <w:pStyle w:val="Bezodstpw"/>
+        <w:rPr>
+          <w:lang w:val="fr-CI"/>
+        </w:rPr>
+      </w:pPr>
+      <w:r>
+        <w:rPr>
+          <w:lang w:val="fr-CI"/>
+        </w:rPr>
+        <w:t>}</w:t>
+      </w:r>
+    </w:p>
+    <w:p>
+      <w:pPr>
+        <w:pStyle w:val="Bezodstpw"/>
+      </w:pPr>
+      <w:r>
+        <w:lastRenderedPageBreak/>
+        <w:t>Czasem zamiast fora konieczne j</w:t>
+      </w:r>
+      <w:r>
+        <w:t xml:space="preserve">est użycie czegoś innego z racji tego, że inaczej zmieniają się elementy </w:t>
+      </w:r>
+      <w:r>
+        <w:t>–</w:t>
+      </w:r>
+      <w:r>
+        <w:t xml:space="preserve"> </w:t>
+      </w:r>
+      <w:r>
+        <w:t xml:space="preserve">nie tylko cyfra się zmienia i wtedy przejście po każdej iteracji nie jest możliwe. W takim przypadku trzeba użyć list. Listę można określić jako zmienną, która przechowuje inne zmienne. Listy są definiowane </w:t>
+      </w:r>
+      <w:r>
+        <w:t>identycznie jak zmienne – czyli $nazwaZiemmej: i teraz elementy listy. Na przykład:</w:t>
+      </w:r>
+    </w:p>
+    <w:p>
+      <w:pPr>
+        <w:pStyle w:val="Bezodstpw"/>
+        <w:rPr>
+          <w:lang w:val="en-US"/>
+        </w:rPr>
+      </w:pPr>
+      <w:r>
+        <w:rPr>
+          <w:lang w:val="en-US"/>
+        </w:rPr>
+        <w:t>$header-list: h1 h2 h</w:t>
+      </w:r>
+      <w:r>
+        <w:rPr>
+          <w:lang w:val="en-US"/>
+        </w:rPr>
+        <w:t>3 h4 h5 h6</w:t>
+      </w:r>
+      <w:r>
+        <w:rPr>
+          <w:lang w:val="en-US"/>
+        </w:rPr>
+        <w:t xml:space="preserve"> ‘.cos-innego’;</w:t>
+      </w:r>
+    </w:p>
+    <w:p>
+      <w:pPr>
+        <w:pStyle w:val="Bezodstpw"/>
+      </w:pPr>
+      <w:r>
+        <w:t xml:space="preserve">Poza tagami, możemy również odnieść się do klas, jednak to już w cudzysłowie. </w:t>
+      </w:r>
+      <w:r>
+        <w:t xml:space="preserve">Po stworzeniu takiej listy </w:t>
+      </w:r>
+      <w:r>
+        <w:t>możemy teraz po niech przechodzić za pomocą funkcji each. W petli tej definiujemy element dla którego aktualnie wykonujemy funkcję oraz podajemy listę, względem której wykonujemy cała funkcję:</w:t>
+      </w:r>
+    </w:p>
+    <w:p>
+      <w:pPr>
+        <w:pStyle w:val="Bezodstpw"/>
+        <w:rPr>
+          <w:lang w:val="en-US"/>
+        </w:rPr>
+      </w:pPr>
+      <w:r>
+        <w:rPr>
+          <w:lang w:val="en-US"/>
+        </w:rPr>
+        <w:t>@each $current-header in $h</w:t>
+      </w:r>
+      <w:r>
+        <w:rPr>
+          <w:lang w:val="en-US"/>
+        </w:rPr>
+        <w:t>eader-list{}</w:t>
+      </w:r>
+    </w:p>
+    <w:p>
+      <w:pPr>
+        <w:pStyle w:val="Bezodstpw"/>
+      </w:pPr>
+      <w:r>
+        <w:t>Gdzie $current-header to dowolna nadana</w:t>
+      </w:r>
+      <w:r>
+        <w:t xml:space="preserve"> przez nas nazwa zmiennej odnosząca się do aktualnego elementu, natomiast $header-list to nazwa zmiennej przechowuj</w:t>
+      </w:r>
+      <w:r>
+        <w:t>ą</w:t>
+      </w:r>
+      <w:r>
+        <w:t>cej naszą listę.</w:t>
+      </w:r>
+      <w:r>
+        <w:t xml:space="preserve"> W ciało pętli each wrzucamy następujący kod:</w:t>
+      </w:r>
+    </w:p>
+    <w:p>
+      <w:pPr>
+        <w:pStyle w:val="Bezodstpw"/>
+        <w:rPr>
+          <w:lang w:val="en-US"/>
+        </w:rPr>
+      </w:pPr>
+      <w:r>
+        <w:rPr>
+          <w:lang w:val="en-US"/>
+        </w:rPr>
+        <w:t>@each $current-header in $header-list{</w:t>
+      </w:r>
+    </w:p>
+    <w:p>
+      <w:pPr>
+        <w:pStyle w:val="Bezodstpw"/>
+        <w:rPr>
+          <w:lang w:val="en-US"/>
+        </w:rPr>
+      </w:pPr>
+      <w:r>
+        <w:rPr>
+          <w:lang w:val="en-US"/>
+        </w:rPr>
+        <w:t xml:space="preserve">    #{$current-header}</w:t>
+      </w:r>
+    </w:p>
+    <w:p>
+      <w:pPr>
+        <w:pStyle w:val="Bezodstpw"/>
+        <w:rPr>
+          <w:lang w:val="en-US"/>
+        </w:rPr>
+      </w:pPr>
+      <w:r>
+        <w:rPr>
+          <w:lang w:val="en-US"/>
+        </w:rPr>
+        <w:t xml:space="preserve">    {</w:t>
+      </w:r>
+    </w:p>
+    <w:p>
+      <w:pPr>
+        <w:pStyle w:val="Bezodstpw"/>
+        <w:rPr>
+          <w:lang w:val="en-US"/>
+        </w:rPr>
+      </w:pPr>
+      <w:r>
+        <w:rPr>
+          <w:lang w:val="en-US"/>
+        </w:rPr>
+        <w:t xml:space="preserve">        font-size: 30px - $i * 3px;</w:t>
+      </w:r>
+    </w:p>
+    <w:p>
+      <w:pPr>
+        <w:pStyle w:val="Bezodstpw"/>
+        <w:rPr>
+          <w:lang w:val="en-US"/>
+        </w:rPr>
+      </w:pPr>
+      <w:r>
+        <w:rPr>
+          <w:lang w:val="en-US"/>
+        </w:rPr>
+        <w:t xml:space="preserve">    }</w:t>
+      </w:r>
+    </w:p>
+    <w:p>
+      <w:pPr>
+        <w:pStyle w:val="Bezodstpw"/>
+        <w:rPr>
+          <w:lang w:val="en-US"/>
+        </w:rPr>
+      </w:pPr>
+      <w:r>
+        <w:rPr>
+          <w:lang w:val="en-US"/>
+        </w:rPr>
+        <w:t xml:space="preserve">    $i: $i + 1px;</w:t>
+      </w:r>
+    </w:p>
+    <w:p>
+      <w:pPr>
+        <w:pStyle w:val="Bezodstpw"/>
+      </w:pPr>
+      <w:r>
+        <w:t>}</w:t>
+      </w:r>
+    </w:p>
+    <w:p>
+      <w:r>
+        <w:t xml:space="preserve">Zatem znowu mamy interpolacje stringa - </w:t>
+      </w:r>
+      <w:r>
+        <w:t>#{$current-header}</w:t>
+      </w:r>
+      <w:r>
+        <w:t>, dzięki czemu do każdego nagłówka po kolei przypisujemy font size 30px – zmienna i razy 3px, gdzie zmienna i zmienia się po każdym przejściu pętli o 1, zaczynając od zera.</w:t>
       </w:r>
       <w:bookmarkStart w:id="0" w:name="_GoBack"/>
       <w:bookmarkEnd w:id="0"/>
-      <w:r>
-        <w:rPr>
-          <w:lang w:val="fr-CI"/>
-        </w:rPr>
-        <w:t>;</w:t>
-      </w:r>
-    </w:p>
-    <w:p>
-      <w:pPr>
-        <w:rPr>
-          <w:lang w:val="fr-CI"/>
-        </w:rPr>
-      </w:pPr>
-      <w:r>
-        <w:rPr>
-          <w:lang w:val="fr-CI"/>
-        </w:rPr>
-        <w:lastRenderedPageBreak/>
-        <w:tab/>
-        <w:t>}</w:t>
-      </w:r>
-    </w:p>
-    <w:p>
-      <w:pPr>
-        <w:rPr>
-          <w:lang w:val="fr-CI"/>
-        </w:rPr>
-      </w:pPr>
-      <w:r>
-        <w:rPr>
-          <w:lang w:val="fr-CI"/>
-        </w:rPr>
-        <w:t>}</w:t>
-      </w:r>
-    </w:p>
-    <w:p>
-      <w:pPr>
-        <w:rPr>
-          <w:lang w:val="fr-CI"/>
-        </w:rPr>
-      </w:pPr>
     </w:p>
     <w:sectPr>
       <w:pgSz w:w="12240" w:h="15840"/>

</xml_diff>